<commit_message>
Text generation logic introduced in docx application
</commit_message>
<xml_diff>
--- a/data/application_templates/upozorneni_na_splneni_podminek_ssp.docx
+++ b/data/application_templates/upozorneni_na_splneni_podminek_ssp.docx
@@ -625,7 +625,135 @@
           <w:shd w:fill="auto" w:val="clear"/>
           <w:vertAlign w:val="baseline"/>
         </w:rPr>
-        <w:t xml:space="preserve">Podle zákona č. 117/1995 Sb. O státní sociální podpoře, potvrzeni o hlášení na adrese v Česke Republice se nevyžaduje v případě cizinců-držitelů zaměstnanecké kárty (paragraf 3 odstavec 2 bod i) a jejich rodinných příslušníků-držitelů povolení k dlouhodobému pobytu (paragraf 3 odstavec 2 bod k). </w:t>
+        <w:t xml:space="preserve">Podle zákona č. 117/1995 Sb. O státní sociální podpoře, dávky státní sociální podpory náleží podle § 3 odstavce 1 i v případě, kdy osoba a osoby společně s ní posuzované nemají na území České republiky trvalý pobyt podle zvláštního právního předpisu, pokud jde o cizince-držitele </w:t>
+      </w:r>
+      <w:r>
+        <w:rPr>
+          <w:rFonts w:eastAsia="Calibri" w:cs="Calibri"/>
+          <w:b w:val="false"/>
+          <w:bCs w:val="false"/>
+          <w:i w:val="false"/>
+          <w:caps w:val="false"/>
+          <w:smallCaps w:val="false"/>
+          <w:strike w:val="false"/>
+          <w:dstrike w:val="false"/>
+          <w:color w:val="000000"/>
+          <w:position w:val="0"/>
+          <w:sz w:val="22"/>
+          <w:sz w:val="22"/>
+          <w:szCs w:val="22"/>
+          <w:u w:val="none"/>
+          <w:vertAlign w:val="baseline"/>
+          <w:lang w:val="en-US"/>
+        </w:rPr>
+        <w:t>{{</w:t>
+      </w:r>
+      <w:r>
+        <w:rPr>
+          <w:rFonts w:eastAsia="Calibri" w:cs="Calibri"/>
+          <w:b w:val="false"/>
+          <w:bCs w:val="false"/>
+          <w:i w:val="false"/>
+          <w:caps w:val="false"/>
+          <w:smallCaps w:val="false"/>
+          <w:strike w:val="false"/>
+          <w:dstrike w:val="false"/>
+          <w:color w:val="000000"/>
+          <w:position w:val="0"/>
+          <w:sz w:val="22"/>
+          <w:sz w:val="22"/>
+          <w:szCs w:val="22"/>
+          <w:u w:val="none"/>
+          <w:shd w:fill="auto" w:val="clear"/>
+          <w:vertAlign w:val="baseline"/>
+        </w:rPr>
+        <w:t xml:space="preserve"> declination2.get(residence_permit_type, residence_permit_type) }} ({{ residence_map[residence_permit_type][</w:t>
+      </w:r>
+      <w:bookmarkStart w:id="0" w:name="__DdeLink__4776_3730581457"/>
+      <w:r>
+        <w:rPr>
+          <w:rFonts w:eastAsia="Calibri" w:cs="Calibri"/>
+          <w:b w:val="false"/>
+          <w:bCs w:val="false"/>
+          <w:i w:val="false"/>
+          <w:caps w:val="false"/>
+          <w:smallCaps w:val="false"/>
+          <w:strike w:val="false"/>
+          <w:dstrike w:val="false"/>
+          <w:color w:val="000000"/>
+          <w:position w:val="0"/>
+          <w:sz w:val="22"/>
+          <w:sz w:val="22"/>
+          <w:szCs w:val="22"/>
+          <w:u w:val="none"/>
+          <w:shd w:fill="auto" w:val="clear"/>
+          <w:vertAlign w:val="baseline"/>
+        </w:rPr>
+        <w:t>'law'</w:t>
+      </w:r>
+      <w:bookmarkEnd w:id="0"/>
+      <w:r>
+        <w:rPr>
+          <w:rFonts w:eastAsia="Calibri" w:cs="Calibri"/>
+          <w:b w:val="false"/>
+          <w:bCs w:val="false"/>
+          <w:i w:val="false"/>
+          <w:caps w:val="false"/>
+          <w:smallCaps w:val="false"/>
+          <w:strike w:val="false"/>
+          <w:dstrike w:val="false"/>
+          <w:color w:val="000000"/>
+          <w:position w:val="0"/>
+          <w:sz w:val="22"/>
+          <w:sz w:val="22"/>
+          <w:szCs w:val="22"/>
+          <w:u w:val="none"/>
+          <w:shd w:fill="auto" w:val="clear"/>
+          <w:vertAlign w:val="baseline"/>
+        </w:rPr>
+        <w:t>]}}) a jejich rodinných příslušníků-držitelů povolení k dlouhodobému pobytu (§ 3 odst. 2 p</w:t>
+      </w:r>
+      <w:r>
+        <w:rPr>
+          <w:rFonts w:eastAsia="Calibri" w:cs="Calibri"/>
+          <w:b w:val="false"/>
+          <w:bCs w:val="false"/>
+          <w:i w:val="false"/>
+          <w:caps w:val="false"/>
+          <w:smallCaps w:val="false"/>
+          <w:strike w:val="false"/>
+          <w:dstrike w:val="false"/>
+          <w:color w:val="000000"/>
+          <w:position w:val="0"/>
+          <w:sz w:val="22"/>
+          <w:sz w:val="22"/>
+          <w:szCs w:val="22"/>
+          <w:u w:val="none"/>
+          <w:shd w:fill="auto" w:val="clear"/>
+          <w:vertAlign w:val="baseline"/>
+        </w:rPr>
+        <w:t>í</w:t>
+      </w:r>
+      <w:r>
+        <w:rPr>
+          <w:rFonts w:eastAsia="Calibri" w:cs="Calibri"/>
+          <w:b w:val="false"/>
+          <w:bCs w:val="false"/>
+          <w:i w:val="false"/>
+          <w:caps w:val="false"/>
+          <w:smallCaps w:val="false"/>
+          <w:strike w:val="false"/>
+          <w:dstrike w:val="false"/>
+          <w:color w:val="000000"/>
+          <w:position w:val="0"/>
+          <w:sz w:val="22"/>
+          <w:sz w:val="22"/>
+          <w:szCs w:val="22"/>
+          <w:u w:val="none"/>
+          <w:shd w:fill="auto" w:val="clear"/>
+          <w:vertAlign w:val="baseline"/>
+        </w:rPr>
+        <w:t xml:space="preserve">sm. k). </w:t>
       </w:r>
     </w:p>
     <w:p>
@@ -705,108 +833,7 @@
           <w:shd w:fill="auto" w:val="clear"/>
           <w:vertAlign w:val="baseline"/>
         </w:rPr>
-        <w:t xml:space="preserve">Pro takové cizinci nárok na rodičovský příspěvek vzniká dnem vydání povolení k dlouhodobému pobytu v České Republice a samotné kopie dokladů jsou dostačující pro přiznání nároku na dávky státní sociální podpory. </w:t>
-      </w:r>
-    </w:p>
-    <w:p>
-      <w:pPr>
-        <w:pStyle w:val="Normal"/>
-        <w:widowControl/>
-        <w:shd w:val="clear" w:fill="auto"/>
-        <w:spacing w:lineRule="auto" w:line="240" w:before="0" w:after="0"/>
-        <w:ind w:left="0" w:right="0" w:hanging="0"/>
-        <w:jc w:val="both"/>
-        <w:rPr>
-          <w:rFonts w:eastAsia="Calibri" w:cs="Calibri"/>
-          <w:b w:val="false"/>
-          <w:b w:val="false"/>
-          <w:bCs w:val="false"/>
-          <w:i w:val="false"/>
-          <w:i w:val="false"/>
-          <w:caps w:val="false"/>
-          <w:smallCaps w:val="false"/>
-          <w:strike w:val="false"/>
-          <w:dstrike w:val="false"/>
-          <w:color w:val="000000"/>
-          <w:position w:val="0"/>
-          <w:sz w:val="22"/>
-          <w:sz w:val="22"/>
-          <w:szCs w:val="22"/>
-          <w:u w:val="none"/>
-          <w:vertAlign w:val="baseline"/>
-        </w:rPr>
-      </w:pPr>
-      <w:r>
-        <w:rPr>
-          <w:rFonts w:eastAsia="Calibri" w:cs="Calibri"/>
-          <w:b w:val="false"/>
-          <w:bCs w:val="false"/>
-          <w:i w:val="false"/>
-          <w:caps w:val="false"/>
-          <w:smallCaps w:val="false"/>
-          <w:strike w:val="false"/>
-          <w:dstrike w:val="false"/>
-          <w:color w:val="000000"/>
-          <w:position w:val="0"/>
-          <w:sz w:val="22"/>
-          <w:sz w:val="22"/>
-          <w:szCs w:val="22"/>
-          <w:u w:val="none"/>
-          <w:vertAlign w:val="baseline"/>
-        </w:rPr>
-      </w:r>
-    </w:p>
-    <w:p>
-      <w:pPr>
-        <w:pStyle w:val="Normal"/>
-        <w:widowControl/>
-        <w:shd w:val="clear" w:fill="auto"/>
-        <w:spacing w:lineRule="auto" w:line="240" w:before="0" w:after="0"/>
-        <w:ind w:left="0" w:right="0" w:hanging="0"/>
-        <w:jc w:val="both"/>
-        <w:rPr/>
-      </w:pPr>
-      <w:r>
-        <w:rPr>
-          <w:rFonts w:eastAsia="Calibri" w:cs="Calibri"/>
-          <w:b w:val="false"/>
-          <w:bCs w:val="false"/>
-          <w:i w:val="false"/>
-          <w:caps w:val="false"/>
-          <w:smallCaps w:val="false"/>
-          <w:strike w:val="false"/>
-          <w:dstrike w:val="false"/>
-          <w:color w:val="000000"/>
-          <w:position w:val="0"/>
-          <w:sz w:val="22"/>
-          <w:sz w:val="22"/>
-          <w:szCs w:val="22"/>
-          <w:u w:val="none"/>
-          <w:shd w:fill="auto" w:val="clear"/>
-          <w:vertAlign w:val="baseline"/>
-        </w:rPr>
-        <w:t xml:space="preserve"> </w:t>
-      </w:r>
-      <w:r>
-        <w:rPr>
-          <w:rFonts w:eastAsia="Calibri" w:cs="Calibri"/>
-          <w:b w:val="false"/>
-          <w:bCs w:val="false"/>
-          <w:i w:val="false"/>
-          <w:caps w:val="false"/>
-          <w:smallCaps w:val="false"/>
-          <w:strike w:val="false"/>
-          <w:dstrike w:val="false"/>
-          <w:color w:val="000000"/>
-          <w:position w:val="0"/>
-          <w:sz w:val="22"/>
-          <w:sz w:val="22"/>
-          <w:szCs w:val="22"/>
-          <w:u w:val="none"/>
-          <w:shd w:fill="auto" w:val="clear"/>
-          <w:vertAlign w:val="baseline"/>
-        </w:rPr>
-        <w:t>Děkuji.</w:t>
+        <w:t>Pro takové cizinci nárok na rodičovský příspěvek vzniká dnem vydání povolení k dlouhodobému pobytu v České Republice a samotné kopie dokladů jsou dostačující pro přiznání nároku na dávky státní sociální podpory, potvrzeni o hlášení na adrese v Česke Republice po dobu 365 dnů se nevyžaduje.</w:t>
       </w:r>
     </w:p>
     <w:sectPr>
@@ -1020,6 +1047,14 @@
     <w:name w:val="Numbering Symbols"/>
     <w:qFormat/>
     <w:rPr/>
+  </w:style>
+  <w:style w:type="character" w:styleId="InternetLink">
+    <w:name w:val="Internet Link"/>
+    <w:rPr>
+      <w:color w:val="000080"/>
+      <w:u w:val="single"/>
+      <w:lang w:val="zxx" w:eastAsia="zxx" w:bidi="zxx"/>
+    </w:rPr>
   </w:style>
   <w:style w:type="paragraph" w:styleId="Heading">
     <w:name w:val="Heading"/>

</xml_diff>